<commit_message>
Charter Party: VAT amount, gross in words, charterer name in signature, owner details auto-fill
</commit_message>
<xml_diff>
--- a/public/templates/FINAL-Charter-Party-Tailwind-2026.docx
+++ b/public/templates/FINAL-Charter-Party-Tailwind-2026.docx
@@ -735,7 +735,7 @@
           <w:sz w:val="19"/>
           <w:szCs w:val="19"/>
         </w:rPr>
-        <w:t xml:space="preserve"> € + Charter V.A.T = Total charter price: </w:t>
+        <w:t xml:space="preserve"> € + Charter V.A.T: </w:t>
       </w:r>
       <w:r>
         <w:rPr>
@@ -744,14 +744,46 @@
           <w:sz w:val="20"/>
           <w:szCs w:val="20"/>
         </w:rPr>
-        <w:t xml:space="preserve">{{TOTAL_CHARTER_PRICE}}</w:t>
+        <w:t xml:space="preserve">{{VAT_AMOUNT}}</w:t>
       </w:r>
       <w:r>
         <w:rPr>
           <w:sz w:val="19"/>
           <w:szCs w:val="19"/>
         </w:rPr>
-        <w:t xml:space="preserve"> €</w:t>
+        <w:t xml:space="preserve"> € = Total charter price: </w:t>
+      </w:r>
+      <w:r>
+        <w:rPr>
+          <w:b/>
+          <w:bCs/>
+          <w:sz w:val="20"/>
+          <w:szCs w:val="20"/>
+        </w:rPr>
+        <w:t xml:space="preserve">{{TOTAL_CHARTER_PRICE}}</w:t>
+      </w:r>
+      <w:r>
+        <w:rPr>
+          <w:sz w:val="19"/>
+          <w:szCs w:val="19"/>
+        </w:rPr>
+        <w:t xml:space="preserve"> € (</w:t>
+      </w:r>
+      <w:r>
+        <w:rPr>
+          <w:b/>
+          <w:bCs/>
+          <w:sz w:val="20"/>
+          <w:szCs w:val="20"/>
+        </w:rPr>
+        <w:t xml:space="preserve">{{TOTAL_IN_WORDS}}</w:t>
+      </w:r>
+      <w:r>
+        <w:rPr>
+          <w:sz w:val="19"/>
+          <w:szCs w:val="19"/>
+        </w:rPr>
+        <w:t xml:space="preserve">)</w:t>
       </w:r>
     </w:p>
     <w:p>
@@ -998,10 +1030,12 @@
             </w:pPr>
             <w:r>
               <w:rPr>
-                <w:sz w:val="13"/>
-                <w:szCs w:val="13"/>
-              </w:rPr>
-              <w:t xml:space="preserve">(ονοματεπώνυμο και Υπογραφή)</w:t>
+                <w:b/>
+                <w:bCs/>
+                <w:sz w:val="20"/>
+                <w:szCs w:val="20"/>
+              </w:rPr>
+              <w:t xml:space="preserve">{{CHARTERER_FIRST_NAME}}</w:t>
             </w:r>
           </w:p>
           <w:p>
@@ -1010,10 +1044,12 @@
             </w:pPr>
             <w:r>
               <w:rPr>
-                <w:sz w:val="12"/>
-                <w:szCs w:val="12"/>
-              </w:rPr>
-              <w:t xml:space="preserve">(full name and signature)</w:t>
+                <w:b/>
+                <w:bCs/>
+                <w:sz w:val="20"/>
+                <w:szCs w:val="20"/>
+              </w:rPr>
+              <w:t xml:space="preserve">{{CHARTERER_LAST_NAME}}</w:t>
             </w:r>
           </w:p>
         </w:tc>

</xml_diff>

<commit_message>
Signature table: owner and broker2 placeholders
</commit_message>
<xml_diff>
--- a/public/templates/FINAL-Charter-Party-Tailwind-2026.docx
+++ b/public/templates/FINAL-Charter-Party-Tailwind-2026.docx
@@ -963,14 +963,30 @@
           </w:p>
           <w:p>
             <w:pPr>
+              <w:spacing w:after="5"/>
               <w:jc w:val="center"/>
             </w:pPr>
             <w:r>
               <w:rPr>
+                <w:b/>
+                <w:bCs/>
                 <w:sz w:val="13"/>
                 <w:szCs w:val="13"/>
               </w:rPr>
-              <w:t xml:space="preserve">(ονοματεπώνυμο και Υπογραφή)</w:t>
+              <w:t xml:space="preserve">{{OWNER_NAME}}</w:t>
+            </w:r>
+          </w:p>
+          <w:p>
+            <w:pPr>
+              <w:spacing w:after="5"/>
+              <w:jc w:val="center"/>
+            </w:pPr>
+            <w:r>
+              <w:rPr>
+                <w:sz w:val="11"/>
+                <w:szCs w:val="11"/>
+              </w:rPr>
+              <w:t xml:space="preserve">{{OWNER_ADDRESS}}</w:t>
             </w:r>
           </w:p>
           <w:p>
@@ -979,10 +995,10 @@
             </w:pPr>
             <w:r>
               <w:rPr>
-                <w:sz w:val="12"/>
-                <w:szCs w:val="12"/>
-              </w:rPr>
-              <w:t xml:space="preserve">(full name and signature)</w:t>
+                <w:sz w:val="11"/>
+                <w:szCs w:val="11"/>
+              </w:rPr>
+              <w:t xml:space="preserve">Α.Φ.Μ {{OWNER_TAX}}, Δ.Ο.Υ {{OWNER_TAX_OFFICE}}</w:t>
             </w:r>
           </w:p>
         </w:tc>
@@ -1185,14 +1201,30 @@
           </w:p>
           <w:p>
             <w:pPr>
+              <w:spacing w:after="5"/>
               <w:jc w:val="center"/>
             </w:pPr>
             <w:r>
               <w:rPr>
+                <w:b/>
+                <w:bCs/>
                 <w:sz w:val="13"/>
                 <w:szCs w:val="13"/>
               </w:rPr>
-              <w:t xml:space="preserve">(ονοματεπώνυμο και Υπογραφή)</w:t>
+              <w:t xml:space="preserve">{{BROKER2_NAME}}</w:t>
+            </w:r>
+          </w:p>
+          <w:p>
+            <w:pPr>
+              <w:spacing w:after="5"/>
+              <w:jc w:val="center"/>
+            </w:pPr>
+            <w:r>
+              <w:rPr>
+                <w:sz w:val="11"/>
+                <w:szCs w:val="11"/>
+              </w:rPr>
+              <w:t xml:space="preserve">{{BROKER2_ADDRESS}}</w:t>
             </w:r>
           </w:p>
           <w:p>
@@ -1201,10 +1233,10 @@
             </w:pPr>
             <w:r>
               <w:rPr>
-                <w:sz w:val="12"/>
-                <w:szCs w:val="12"/>
-              </w:rPr>
-              <w:t xml:space="preserve">(full name and signature)</w:t>
+                <w:sz w:val="11"/>
+                <w:szCs w:val="11"/>
+              </w:rPr>
+              <w:t xml:space="preserve">Α.Φ.Μ {{BROKER2_TAX}}, Δ.Ο.Υ {{BROKER2_TAX_OFFICE}}</w:t>
             </w:r>
           </w:p>
         </w:tc>

</xml_diff>